<commit_message>
Ligeras modificaciones en el doc de entrega parcial
</commit_message>
<xml_diff>
--- a/Entrega_parcial/Entrega_parcial_G03.docx
+++ b/Entrega_parcial/Entrega_parcial_G03.docx
@@ -37,7 +37,7 @@
           <w:sz w:val="24"/>
           <w:szCs w:val="24"/>
         </w:rPr>
-        <w:t xml:space="preserve">Vamos ha utilizar el </w:t>
+        <w:t xml:space="preserve">Vamos a utilizar el </w:t>
       </w:r>
       <w:proofErr w:type="spellStart"/>
       <w:r>
@@ -364,31 +364,7 @@
           <w:sz w:val="24"/>
           <w:szCs w:val="24"/>
         </w:rPr>
-        <w:t xml:space="preserve">Tratar las </w:t>
-      </w:r>
-      <w:r>
-        <w:rPr>
-          <w:rFonts w:ascii="Times New Roman" w:hAnsi="Times New Roman" w:cs="Times New Roman"/>
-          <w:sz w:val="24"/>
-          <w:szCs w:val="24"/>
-        </w:rPr>
-        <w:t>imágenes</w:t>
-      </w:r>
-      <w:r>
-        <w:rPr>
-          <w:rFonts w:ascii="Times New Roman" w:hAnsi="Times New Roman" w:cs="Times New Roman"/>
-          <w:sz w:val="24"/>
-          <w:szCs w:val="24"/>
-        </w:rPr>
-        <w:t xml:space="preserve"> por </w:t>
-      </w:r>
-      <w:r>
-        <w:rPr>
-          <w:rFonts w:ascii="Times New Roman" w:hAnsi="Times New Roman" w:cs="Times New Roman"/>
-          <w:sz w:val="24"/>
-          <w:szCs w:val="24"/>
-        </w:rPr>
-        <w:t>Patrones consiste procesar las imágenes y pasarlas la codificación que haría una calculadora de donde se marcan las líneas de un 8, en función del número que sea. Al ser letras la codificación sería:</w:t>
+        <w:t>Tratar las imágenes por Patrones consiste procesar las imágenes y pasarlas la codificación que haría una calculadora de donde se marcan las líneas de un 8, en función del número que sea. Al ser letras la codificación sería:</w:t>
       </w:r>
     </w:p>
     <w:p>
@@ -544,6 +520,14 @@
           <w:szCs w:val="24"/>
         </w:rPr>
       </w:pPr>
+      <w:r>
+        <w:rPr>
+          <w:rFonts w:ascii="Times New Roman" w:hAnsi="Times New Roman" w:cs="Times New Roman"/>
+          <w:sz w:val="24"/>
+          <w:szCs w:val="24"/>
+        </w:rPr>
+        <w:t>Además, se ha pensado que sería buena idea recortar los bordes de las imágenes antes de tratarlas. Sin embargo, también se tratarán imágenes sin recortar.</w:t>
+      </w:r>
     </w:p>
     <w:p>
       <w:pPr>
@@ -596,17 +580,133 @@
           <w:sz w:val="24"/>
           <w:szCs w:val="24"/>
         </w:rPr>
-        <w:t xml:space="preserve"> y Árboles de decisión.</w:t>
+        <w:t xml:space="preserve"> y Árboles de decisión. </w:t>
+      </w:r>
+    </w:p>
+    <w:p>
+      <w:pPr>
+        <w:jc w:val="both"/>
+        <w:rPr>
+          <w:rFonts w:ascii="Times New Roman" w:hAnsi="Times New Roman" w:cs="Times New Roman"/>
+          <w:sz w:val="24"/>
+          <w:szCs w:val="24"/>
+        </w:rPr>
+      </w:pPr>
+    </w:p>
+    <w:p>
+      <w:pPr>
+        <w:jc w:val="both"/>
+        <w:rPr>
+          <w:rFonts w:ascii="Times New Roman" w:hAnsi="Times New Roman" w:cs="Times New Roman"/>
+          <w:sz w:val="24"/>
+          <w:szCs w:val="24"/>
+        </w:rPr>
+      </w:pPr>
+    </w:p>
+    <w:p>
+      <w:pPr>
+        <w:jc w:val="both"/>
+        <w:rPr>
+          <w:rFonts w:ascii="Times New Roman" w:hAnsi="Times New Roman" w:cs="Times New Roman"/>
+          <w:sz w:val="24"/>
+          <w:szCs w:val="24"/>
+        </w:rPr>
+      </w:pPr>
+    </w:p>
+    <w:p>
+      <w:pPr>
+        <w:jc w:val="both"/>
+        <w:rPr>
+          <w:rFonts w:ascii="Times New Roman" w:hAnsi="Times New Roman" w:cs="Times New Roman"/>
+          <w:sz w:val="24"/>
+          <w:szCs w:val="24"/>
+        </w:rPr>
+      </w:pPr>
+      <w:r>
+        <w:rPr>
+          <w:rFonts w:ascii="Times New Roman" w:hAnsi="Times New Roman" w:cs="Times New Roman"/>
+          <w:sz w:val="24"/>
+          <w:szCs w:val="24"/>
+        </w:rPr>
+        <w:t>Grupo 03:</w:t>
       </w:r>
       <w:bookmarkStart w:id="0" w:name="_GoBack"/>
       <w:bookmarkEnd w:id="0"/>
-      <w:r>
-        <w:rPr>
-          <w:rFonts w:ascii="Times New Roman" w:hAnsi="Times New Roman" w:cs="Times New Roman"/>
-          <w:sz w:val="24"/>
-          <w:szCs w:val="24"/>
-        </w:rPr>
-        <w:t xml:space="preserve"> </w:t>
+    </w:p>
+    <w:p>
+      <w:pPr>
+        <w:contextualSpacing/>
+        <w:jc w:val="both"/>
+        <w:rPr>
+          <w:rFonts w:ascii="Times New Roman" w:hAnsi="Times New Roman" w:cs="Times New Roman"/>
+          <w:sz w:val="24"/>
+          <w:szCs w:val="24"/>
+        </w:rPr>
+      </w:pPr>
+      <w:r>
+        <w:rPr>
+          <w:rFonts w:ascii="Times New Roman" w:hAnsi="Times New Roman" w:cs="Times New Roman"/>
+          <w:sz w:val="24"/>
+          <w:szCs w:val="24"/>
+        </w:rPr>
+        <w:t>Daniel Fernández</w:t>
+      </w:r>
+    </w:p>
+    <w:p>
+      <w:pPr>
+        <w:contextualSpacing/>
+        <w:jc w:val="both"/>
+        <w:rPr>
+          <w:rFonts w:ascii="Times New Roman" w:hAnsi="Times New Roman" w:cs="Times New Roman"/>
+          <w:sz w:val="24"/>
+          <w:szCs w:val="24"/>
+        </w:rPr>
+      </w:pPr>
+      <w:r>
+        <w:rPr>
+          <w:rFonts w:ascii="Times New Roman" w:hAnsi="Times New Roman" w:cs="Times New Roman"/>
+          <w:sz w:val="24"/>
+          <w:szCs w:val="24"/>
+        </w:rPr>
+        <w:t>Román García</w:t>
+      </w:r>
+    </w:p>
+    <w:p>
+      <w:pPr>
+        <w:contextualSpacing/>
+        <w:jc w:val="both"/>
+        <w:rPr>
+          <w:rFonts w:ascii="Times New Roman" w:hAnsi="Times New Roman" w:cs="Times New Roman"/>
+          <w:sz w:val="24"/>
+          <w:szCs w:val="24"/>
+        </w:rPr>
+      </w:pPr>
+      <w:r>
+        <w:rPr>
+          <w:rFonts w:ascii="Times New Roman" w:hAnsi="Times New Roman" w:cs="Times New Roman"/>
+          <w:sz w:val="24"/>
+          <w:szCs w:val="24"/>
+        </w:rPr>
+        <w:t>Patricia Losana</w:t>
+      </w:r>
+    </w:p>
+    <w:p>
+      <w:pPr>
+        <w:contextualSpacing/>
+        <w:jc w:val="both"/>
+        <w:rPr>
+          <w:rFonts w:ascii="Times New Roman" w:hAnsi="Times New Roman" w:cs="Times New Roman"/>
+          <w:sz w:val="26"/>
+          <w:szCs w:val="26"/>
+        </w:rPr>
+      </w:pPr>
+      <w:r>
+        <w:rPr>
+          <w:rFonts w:ascii="Times New Roman" w:hAnsi="Times New Roman" w:cs="Times New Roman"/>
+          <w:sz w:val="24"/>
+          <w:szCs w:val="24"/>
+        </w:rPr>
+        <w:t>Celia San Gregorio</w:t>
       </w:r>
     </w:p>
     <w:p>

</xml_diff>

<commit_message>
Ligeras modificaciones en el doc de entrega parcial 2
</commit_message>
<xml_diff>
--- a/Entrega_parcial/Entrega_parcial_G03.docx
+++ b/Entrega_parcial/Entrega_parcial_G03.docx
@@ -364,8 +364,26 @@
           <w:sz w:val="24"/>
           <w:szCs w:val="24"/>
         </w:rPr>
-        <w:t>Tratar las imágenes por Patrones consiste procesar las imágenes y pasarlas la codificación que haría una calculadora de donde se marcan las líneas de un 8, en función del número que sea. Al ser letras la codificación sería:</w:t>
-      </w:r>
+        <w:t>Tratar las imágenes por Patrones consiste procesar las imágenes y pasarlas la codificación que haría una calculadora de donde se marcan las líneas de un 8, en función del número que sea</w:t>
+      </w:r>
+      <w:r>
+        <w:rPr>
+          <w:rFonts w:ascii="Times New Roman" w:hAnsi="Times New Roman" w:cs="Times New Roman"/>
+          <w:sz w:val="24"/>
+          <w:szCs w:val="24"/>
+        </w:rPr>
+        <w:t>. A continuación, se muestra como con solo 7 atributos ya sería posible diferenciar entre todas las clases</w:t>
+      </w:r>
+      <w:r>
+        <w:rPr>
+          <w:rFonts w:ascii="Times New Roman" w:hAnsi="Times New Roman" w:cs="Times New Roman"/>
+          <w:sz w:val="24"/>
+          <w:szCs w:val="24"/>
+        </w:rPr>
+        <w:t>:</w:t>
+      </w:r>
+      <w:bookmarkStart w:id="0" w:name="_GoBack"/>
+      <w:bookmarkEnd w:id="0"/>
     </w:p>
     <w:p>
       <w:pPr>
@@ -384,10 +402,10 @@
           <w:szCs w:val="24"/>
         </w:rPr>
         <w:drawing>
-          <wp:inline distT="0" distB="0" distL="0" distR="0" wp14:anchorId="75A2372E" wp14:editId="6B2BDB9A">
-            <wp:extent cx="2657475" cy="689056"/>
-            <wp:effectExtent l="0" t="0" r="0" b="0"/>
-            <wp:docPr id="1" name="Imagen 1"/>
+          <wp:inline distT="0" distB="0" distL="0" distR="0">
+            <wp:extent cx="3600450" cy="660478"/>
+            <wp:effectExtent l="0" t="0" r="0" b="6350"/>
+            <wp:docPr id="2" name="Imagen 2"/>
             <wp:cNvGraphicFramePr>
               <a:graphicFrameLocks xmlns:a="http://schemas.openxmlformats.org/drawingml/2006/main" noChangeAspect="1"/>
             </wp:cNvGraphicFramePr>
@@ -416,7 +434,7 @@
                   <pic:spPr bwMode="auto">
                     <a:xfrm>
                       <a:off x="0" y="0"/>
-                      <a:ext cx="2779843" cy="720785"/>
+                      <a:ext cx="3691633" cy="677205"/>
                     </a:xfrm>
                     <a:prstGeom prst="rect">
                       <a:avLst/>
@@ -448,32 +466,6 @@
           <w:sz w:val="24"/>
           <w:szCs w:val="24"/>
         </w:rPr>
-        <w:t>C</w:t>
-      </w:r>
-      <w:r>
-        <w:rPr>
-          <w:rFonts w:ascii="Times New Roman" w:hAnsi="Times New Roman" w:cs="Times New Roman"/>
-          <w:sz w:val="24"/>
-          <w:szCs w:val="24"/>
-        </w:rPr>
-        <w:t>ada lado sería un atributo, así que habría 7 atributos.</w:t>
-      </w:r>
-    </w:p>
-    <w:p>
-      <w:pPr>
-        <w:jc w:val="both"/>
-        <w:rPr>
-          <w:rFonts w:ascii="Times New Roman" w:hAnsi="Times New Roman" w:cs="Times New Roman"/>
-          <w:sz w:val="24"/>
-          <w:szCs w:val="24"/>
-        </w:rPr>
-      </w:pPr>
-      <w:r>
-        <w:rPr>
-          <w:rFonts w:ascii="Times New Roman" w:hAnsi="Times New Roman" w:cs="Times New Roman"/>
-          <w:sz w:val="24"/>
-          <w:szCs w:val="24"/>
-        </w:rPr>
         <w:t xml:space="preserve">Tratar las imágenes por </w:t>
       </w:r>
       <w:r>
@@ -630,8 +622,6 @@
         </w:rPr>
         <w:t>Grupo 03:</w:t>
       </w:r>
-      <w:bookmarkStart w:id="0" w:name="_GoBack"/>
-      <w:bookmarkEnd w:id="0"/>
     </w:p>
     <w:p>
       <w:pPr>

</xml_diff>